<commit_message>
D04 Student 1: Finalizado con documentacion
</commit_message>
<xml_diff>
--- a/reports/Individual/Student #1/Requirements - Student #1.docx
+++ b/reports/Individual/Student #1/Requirements - Student #1.docx
@@ -1,6 +1,6 @@
 
 <file path=word/document.xml><?xml version="1.0" encoding="utf-8"?>
-<w:document xmlns:wpc="http://schemas.microsoft.com/office/word/2010/wordprocessingCanvas" xmlns:cx="http://schemas.microsoft.com/office/drawing/2014/chartex" xmlns:cx1="http://schemas.microsoft.com/office/drawing/2015/9/8/chartex" xmlns:cx2="http://schemas.microsoft.com/office/drawing/2015/10/21/chartex" xmlns:cx3="http://schemas.microsoft.com/office/drawing/2016/5/9/chartex" xmlns:cx4="http://schemas.microsoft.com/office/drawing/2016/5/10/chartex" xmlns:cx5="http://schemas.microsoft.com/office/drawing/2016/5/11/chartex" xmlns:cx6="http://schemas.microsoft.com/office/drawing/2016/5/12/chartex" xmlns:cx7="http://schemas.microsoft.com/office/drawing/2016/5/13/chartex" xmlns:cx8="http://schemas.microsoft.com/office/drawing/2016/5/14/chartex" xmlns:mc="http://schemas.openxmlformats.org/markup-compatibility/2006" xmlns:aink="http://schemas.microsoft.com/office/drawing/2016/ink" xmlns:am3d="http://schemas.microsoft.com/office/drawing/2017/model3d" xmlns:o="urn:schemas-microsoft-com:office:office" xmlns:oel="http://schemas.microsoft.com/office/2019/extlst" xmlns:r="http://schemas.openxmlformats.org/officeDocument/2006/relationships" xmlns:m="http://schemas.openxmlformats.org/officeDocument/2006/math" xmlns:v="urn:schemas-microsoft-com:vml" xmlns:wp14="http://schemas.microsoft.com/office/word/2010/wordprocessingDrawing" xmlns:wp="http://schemas.openxmlformats.org/drawingml/2006/wordprocessingDrawing" xmlns:w10="urn:schemas-microsoft-com:office:word" xmlns:w="http://schemas.openxmlformats.org/wordprocessingml/2006/main" xmlns:w14="http://schemas.microsoft.com/office/word/2010/wordml" xmlns:w15="http://schemas.microsoft.com/office/word/2012/wordml" xmlns:w16cex="http://schemas.microsoft.com/office/word/2018/wordml/cex" xmlns:w16cid="http://schemas.microsoft.com/office/word/2016/wordml/cid" xmlns:w16="http://schemas.microsoft.com/office/word/2018/wordml" xmlns:w16sdtdh="http://schemas.microsoft.com/office/word/2020/wordml/sdtdatahash" xmlns:w16se="http://schemas.microsoft.com/office/word/2015/wordml/symex" xmlns:wpg="http://schemas.microsoft.com/office/word/2010/wordprocessingGroup" xmlns:wpi="http://schemas.microsoft.com/office/word/2010/wordprocessingInk" xmlns:wne="http://schemas.microsoft.com/office/word/2006/wordml" xmlns:wps="http://schemas.microsoft.com/office/word/2010/wordprocessingShape" mc:Ignorable="w14 w15 w16se w16cid w16 w16cex w16sdtdh wp14">
+<w:document xmlns:wpc="http://schemas.microsoft.com/office/word/2010/wordprocessingCanvas" xmlns:cx="http://schemas.microsoft.com/office/drawing/2014/chartex" xmlns:cx1="http://schemas.microsoft.com/office/drawing/2015/9/8/chartex" xmlns:cx2="http://schemas.microsoft.com/office/drawing/2015/10/21/chartex" xmlns:cx3="http://schemas.microsoft.com/office/drawing/2016/5/9/chartex" xmlns:cx4="http://schemas.microsoft.com/office/drawing/2016/5/10/chartex" xmlns:cx5="http://schemas.microsoft.com/office/drawing/2016/5/11/chartex" xmlns:cx6="http://schemas.microsoft.com/office/drawing/2016/5/12/chartex" xmlns:cx7="http://schemas.microsoft.com/office/drawing/2016/5/13/chartex" xmlns:cx8="http://schemas.microsoft.com/office/drawing/2016/5/14/chartex" xmlns:mc="http://schemas.openxmlformats.org/markup-compatibility/2006" xmlns:aink="http://schemas.microsoft.com/office/drawing/2016/ink" xmlns:am3d="http://schemas.microsoft.com/office/drawing/2017/model3d" xmlns:o="urn:schemas-microsoft-com:office:office" xmlns:oel="http://schemas.microsoft.com/office/2019/extlst" xmlns:r="http://schemas.openxmlformats.org/officeDocument/2006/relationships" xmlns:m="http://schemas.openxmlformats.org/officeDocument/2006/math" xmlns:v="urn:schemas-microsoft-com:vml" xmlns:wp14="http://schemas.microsoft.com/office/word/2010/wordprocessingDrawing" xmlns:wp="http://schemas.openxmlformats.org/drawingml/2006/wordprocessingDrawing" xmlns:w10="urn:schemas-microsoft-com:office:word" xmlns:w="http://schemas.openxmlformats.org/wordprocessingml/2006/main" xmlns:w14="http://schemas.microsoft.com/office/word/2010/wordml" xmlns:w15="http://schemas.microsoft.com/office/word/2012/wordml" xmlns:w16cex="http://schemas.microsoft.com/office/word/2018/wordml/cex" xmlns:w16cid="http://schemas.microsoft.com/office/word/2016/wordml/cid" xmlns:w16="http://schemas.microsoft.com/office/word/2018/wordml" xmlns:w16du="http://schemas.microsoft.com/office/word/2023/wordml/word16du" xmlns:w16sdtdh="http://schemas.microsoft.com/office/word/2020/wordml/sdtdatahash" xmlns:w16se="http://schemas.microsoft.com/office/word/2015/wordml/symex" xmlns:wpg="http://schemas.microsoft.com/office/word/2010/wordprocessingGroup" xmlns:wpi="http://schemas.microsoft.com/office/word/2010/wordprocessingInk" xmlns:wne="http://schemas.microsoft.com/office/word/2006/wordml" xmlns:wps="http://schemas.microsoft.com/office/word/2010/wordprocessingShape" mc:Ignorable="w14 w15 w16se w16cid w16 w16cex w16sdtdh w16du wp14">
   <w:body>
     <w:p>
       <w:pPr>
@@ -2618,7 +2618,19 @@
             <w:rPr>
               <w:rFonts w:asciiTheme="majorHAnsi" w:hAnsiTheme="majorHAnsi" w:cstheme="majorHAnsi"/>
             </w:rPr>
-            <w:t xml:space="preserve">    </w:t>
+            <w:t xml:space="preserve"> </w:t>
+          </w:r>
+          <w:r>
+            <w:rPr>
+              <w:rFonts w:asciiTheme="majorHAnsi" w:hAnsiTheme="majorHAnsi" w:cstheme="majorHAnsi"/>
+            </w:rPr>
+            <w:t>X</w:t>
+          </w:r>
+          <w:r>
+            <w:rPr>
+              <w:rFonts w:asciiTheme="majorHAnsi" w:hAnsiTheme="majorHAnsi" w:cstheme="majorHAnsi"/>
+            </w:rPr>
+            <w:t xml:space="preserve"> </w:t>
           </w:r>
         </w:sdtContent>
       </w:sdt>
@@ -2684,7 +2696,19 @@
             <w:rPr>
               <w:rFonts w:asciiTheme="majorHAnsi" w:hAnsiTheme="majorHAnsi" w:cstheme="majorHAnsi"/>
             </w:rPr>
-            <w:t xml:space="preserve">    </w:t>
+            <w:t xml:space="preserve"> </w:t>
+          </w:r>
+          <w:r>
+            <w:rPr>
+              <w:rFonts w:asciiTheme="majorHAnsi" w:hAnsiTheme="majorHAnsi" w:cstheme="majorHAnsi"/>
+            </w:rPr>
+            <w:t>X</w:t>
+          </w:r>
+          <w:r>
+            <w:rPr>
+              <w:rFonts w:asciiTheme="majorHAnsi" w:hAnsiTheme="majorHAnsi" w:cstheme="majorHAnsi"/>
+            </w:rPr>
+            <w:t xml:space="preserve">   </w:t>
           </w:r>
         </w:sdtContent>
       </w:sdt>
@@ -4339,6 +4363,12 @@
             <w:rPr>
               <w:rFonts w:asciiTheme="majorHAnsi" w:hAnsiTheme="majorHAnsi" w:cstheme="majorHAnsi"/>
             </w:rPr>
+            <w:t>X</w:t>
+          </w:r>
+          <w:r>
+            <w:rPr>
+              <w:rFonts w:asciiTheme="majorHAnsi" w:hAnsiTheme="majorHAnsi" w:cstheme="majorHAnsi"/>
+            </w:rPr>
             <w:t xml:space="preserve">    </w:t>
           </w:r>
         </w:sdtContent>
@@ -4391,6 +4421,12 @@
             <w:rPr>
               <w:rFonts w:asciiTheme="majorHAnsi" w:hAnsiTheme="majorHAnsi" w:cstheme="majorHAnsi"/>
             </w:rPr>
+            <w:t>X</w:t>
+          </w:r>
+          <w:r>
+            <w:rPr>
+              <w:rFonts w:asciiTheme="majorHAnsi" w:hAnsiTheme="majorHAnsi" w:cstheme="majorHAnsi"/>
+            </w:rPr>
             <w:t xml:space="preserve">    </w:t>
           </w:r>
         </w:sdtContent>
@@ -4445,7 +4481,7 @@
 </file>
 
 <file path=word/numbering.xml><?xml version="1.0" encoding="utf-8"?>
-<w:numbering xmlns:wpc="http://schemas.microsoft.com/office/word/2010/wordprocessingCanvas" xmlns:cx="http://schemas.microsoft.com/office/drawing/2014/chartex" xmlns:cx1="http://schemas.microsoft.com/office/drawing/2015/9/8/chartex" xmlns:cx2="http://schemas.microsoft.com/office/drawing/2015/10/21/chartex" xmlns:cx3="http://schemas.microsoft.com/office/drawing/2016/5/9/chartex" xmlns:cx4="http://schemas.microsoft.com/office/drawing/2016/5/10/chartex" xmlns:cx5="http://schemas.microsoft.com/office/drawing/2016/5/11/chartex" xmlns:cx6="http://schemas.microsoft.com/office/drawing/2016/5/12/chartex" xmlns:cx7="http://schemas.microsoft.com/office/drawing/2016/5/13/chartex" xmlns:cx8="http://schemas.microsoft.com/office/drawing/2016/5/14/chartex" xmlns:mc="http://schemas.openxmlformats.org/markup-compatibility/2006" xmlns:aink="http://schemas.microsoft.com/office/drawing/2016/ink" xmlns:am3d="http://schemas.microsoft.com/office/drawing/2017/model3d" xmlns:o="urn:schemas-microsoft-com:office:office" xmlns:oel="http://schemas.microsoft.com/office/2019/extlst" xmlns:r="http://schemas.openxmlformats.org/officeDocument/2006/relationships" xmlns:m="http://schemas.openxmlformats.org/officeDocument/2006/math" xmlns:v="urn:schemas-microsoft-com:vml" xmlns:wp14="http://schemas.microsoft.com/office/word/2010/wordprocessingDrawing" xmlns:wp="http://schemas.openxmlformats.org/drawingml/2006/wordprocessingDrawing" xmlns:w10="urn:schemas-microsoft-com:office:word" xmlns:w="http://schemas.openxmlformats.org/wordprocessingml/2006/main" xmlns:w14="http://schemas.microsoft.com/office/word/2010/wordml" xmlns:w15="http://schemas.microsoft.com/office/word/2012/wordml" xmlns:w16cex="http://schemas.microsoft.com/office/word/2018/wordml/cex" xmlns:w16cid="http://schemas.microsoft.com/office/word/2016/wordml/cid" xmlns:w16="http://schemas.microsoft.com/office/word/2018/wordml" xmlns:w16sdtdh="http://schemas.microsoft.com/office/word/2020/wordml/sdtdatahash" xmlns:w16se="http://schemas.microsoft.com/office/word/2015/wordml/symex" xmlns:wpg="http://schemas.microsoft.com/office/word/2010/wordprocessingGroup" xmlns:wpi="http://schemas.microsoft.com/office/word/2010/wordprocessingInk" xmlns:wne="http://schemas.microsoft.com/office/word/2006/wordml" xmlns:wps="http://schemas.microsoft.com/office/word/2010/wordprocessingShape" mc:Ignorable="w14 w15 w16se w16cid w16 w16cex w16sdtdh wp14">
+<w:numbering xmlns:wpc="http://schemas.microsoft.com/office/word/2010/wordprocessingCanvas" xmlns:cx="http://schemas.microsoft.com/office/drawing/2014/chartex" xmlns:cx1="http://schemas.microsoft.com/office/drawing/2015/9/8/chartex" xmlns:cx2="http://schemas.microsoft.com/office/drawing/2015/10/21/chartex" xmlns:cx3="http://schemas.microsoft.com/office/drawing/2016/5/9/chartex" xmlns:cx4="http://schemas.microsoft.com/office/drawing/2016/5/10/chartex" xmlns:cx5="http://schemas.microsoft.com/office/drawing/2016/5/11/chartex" xmlns:cx6="http://schemas.microsoft.com/office/drawing/2016/5/12/chartex" xmlns:cx7="http://schemas.microsoft.com/office/drawing/2016/5/13/chartex" xmlns:cx8="http://schemas.microsoft.com/office/drawing/2016/5/14/chartex" xmlns:mc="http://schemas.openxmlformats.org/markup-compatibility/2006" xmlns:aink="http://schemas.microsoft.com/office/drawing/2016/ink" xmlns:am3d="http://schemas.microsoft.com/office/drawing/2017/model3d" xmlns:o="urn:schemas-microsoft-com:office:office" xmlns:oel="http://schemas.microsoft.com/office/2019/extlst" xmlns:r="http://schemas.openxmlformats.org/officeDocument/2006/relationships" xmlns:m="http://schemas.openxmlformats.org/officeDocument/2006/math" xmlns:v="urn:schemas-microsoft-com:vml" xmlns:wp14="http://schemas.microsoft.com/office/word/2010/wordprocessingDrawing" xmlns:wp="http://schemas.openxmlformats.org/drawingml/2006/wordprocessingDrawing" xmlns:w10="urn:schemas-microsoft-com:office:word" xmlns:w="http://schemas.openxmlformats.org/wordprocessingml/2006/main" xmlns:w14="http://schemas.microsoft.com/office/word/2010/wordml" xmlns:w15="http://schemas.microsoft.com/office/word/2012/wordml" xmlns:w16cex="http://schemas.microsoft.com/office/word/2018/wordml/cex" xmlns:w16cid="http://schemas.microsoft.com/office/word/2016/wordml/cid" xmlns:w16="http://schemas.microsoft.com/office/word/2018/wordml" xmlns:w16du="http://schemas.microsoft.com/office/word/2023/wordml/word16du" xmlns:w16sdtdh="http://schemas.microsoft.com/office/word/2020/wordml/sdtdatahash" xmlns:w16se="http://schemas.microsoft.com/office/word/2015/wordml/symex" xmlns:wpg="http://schemas.microsoft.com/office/word/2010/wordprocessingGroup" xmlns:wpi="http://schemas.microsoft.com/office/word/2010/wordprocessingInk" xmlns:wne="http://schemas.microsoft.com/office/word/2006/wordml" xmlns:wps="http://schemas.microsoft.com/office/word/2010/wordprocessingShape" mc:Ignorable="w14 w15 w16se w16cid w16 w16cex w16sdtdh w16du wp14">
   <w:abstractNum w:abstractNumId="0" w15:restartNumberingAfterBreak="0">
     <w:nsid w:val="3C204ED6"/>
     <w:multiLevelType w:val="hybridMultilevel"/>
@@ -4789,7 +4825,7 @@
 </file>
 
 <file path=word/styles.xml><?xml version="1.0" encoding="utf-8"?>
-<w:styles xmlns:mc="http://schemas.openxmlformats.org/markup-compatibility/2006" xmlns:r="http://schemas.openxmlformats.org/officeDocument/2006/relationships" xmlns:w="http://schemas.openxmlformats.org/wordprocessingml/2006/main" xmlns:w14="http://schemas.microsoft.com/office/word/2010/wordml" xmlns:w15="http://schemas.microsoft.com/office/word/2012/wordml" xmlns:w16cex="http://schemas.microsoft.com/office/word/2018/wordml/cex" xmlns:w16cid="http://schemas.microsoft.com/office/word/2016/wordml/cid" xmlns:w16="http://schemas.microsoft.com/office/word/2018/wordml" xmlns:w16sdtdh="http://schemas.microsoft.com/office/word/2020/wordml/sdtdatahash" xmlns:w16se="http://schemas.microsoft.com/office/word/2015/wordml/symex" mc:Ignorable="w14 w15 w16se w16cid w16 w16cex w16sdtdh">
+<w:styles xmlns:mc="http://schemas.openxmlformats.org/markup-compatibility/2006" xmlns:r="http://schemas.openxmlformats.org/officeDocument/2006/relationships" xmlns:w="http://schemas.openxmlformats.org/wordprocessingml/2006/main" xmlns:w14="http://schemas.microsoft.com/office/word/2010/wordml" xmlns:w15="http://schemas.microsoft.com/office/word/2012/wordml" xmlns:w16cex="http://schemas.microsoft.com/office/word/2018/wordml/cex" xmlns:w16cid="http://schemas.microsoft.com/office/word/2016/wordml/cid" xmlns:w16="http://schemas.microsoft.com/office/word/2018/wordml" xmlns:w16du="http://schemas.microsoft.com/office/word/2023/wordml/word16du" xmlns:w16sdtdh="http://schemas.microsoft.com/office/word/2020/wordml/sdtdatahash" xmlns:w16se="http://schemas.microsoft.com/office/word/2015/wordml/symex" mc:Ignorable="w14 w15 w16se w16cid w16 w16cex w16sdtdh w16du">
   <w:docDefaults>
     <w:rPrDefault>
       <w:rPr>
@@ -5403,7 +5439,7 @@
 </file>
 
 <file path=word/glossary/document.xml><?xml version="1.0" encoding="utf-8"?>
-<w:glossaryDocument xmlns:wpc="http://schemas.microsoft.com/office/word/2010/wordprocessingCanvas" xmlns:cx="http://schemas.microsoft.com/office/drawing/2014/chartex" xmlns:cx1="http://schemas.microsoft.com/office/drawing/2015/9/8/chartex" xmlns:cx2="http://schemas.microsoft.com/office/drawing/2015/10/21/chartex" xmlns:cx3="http://schemas.microsoft.com/office/drawing/2016/5/9/chartex" xmlns:cx4="http://schemas.microsoft.com/office/drawing/2016/5/10/chartex" xmlns:cx5="http://schemas.microsoft.com/office/drawing/2016/5/11/chartex" xmlns:cx6="http://schemas.microsoft.com/office/drawing/2016/5/12/chartex" xmlns:cx7="http://schemas.microsoft.com/office/drawing/2016/5/13/chartex" xmlns:cx8="http://schemas.microsoft.com/office/drawing/2016/5/14/chartex" xmlns:mc="http://schemas.openxmlformats.org/markup-compatibility/2006" xmlns:aink="http://schemas.microsoft.com/office/drawing/2016/ink" xmlns:am3d="http://schemas.microsoft.com/office/drawing/2017/model3d" xmlns:o="urn:schemas-microsoft-com:office:office" xmlns:oel="http://schemas.microsoft.com/office/2019/extlst" xmlns:r="http://schemas.openxmlformats.org/officeDocument/2006/relationships" xmlns:m="http://schemas.openxmlformats.org/officeDocument/2006/math" xmlns:v="urn:schemas-microsoft-com:vml" xmlns:wp14="http://schemas.microsoft.com/office/word/2010/wordprocessingDrawing" xmlns:wp="http://schemas.openxmlformats.org/drawingml/2006/wordprocessingDrawing" xmlns:w10="urn:schemas-microsoft-com:office:word" xmlns:w="http://schemas.openxmlformats.org/wordprocessingml/2006/main" xmlns:w14="http://schemas.microsoft.com/office/word/2010/wordml" xmlns:w15="http://schemas.microsoft.com/office/word/2012/wordml" xmlns:w16cex="http://schemas.microsoft.com/office/word/2018/wordml/cex" xmlns:w16cid="http://schemas.microsoft.com/office/word/2016/wordml/cid" xmlns:w16="http://schemas.microsoft.com/office/word/2018/wordml" xmlns:w16sdtdh="http://schemas.microsoft.com/office/word/2020/wordml/sdtdatahash" xmlns:w16se="http://schemas.microsoft.com/office/word/2015/wordml/symex" xmlns:wpg="http://schemas.microsoft.com/office/word/2010/wordprocessingGroup" xmlns:wpi="http://schemas.microsoft.com/office/word/2010/wordprocessingInk" xmlns:wne="http://schemas.microsoft.com/office/word/2006/wordml" xmlns:wps="http://schemas.microsoft.com/office/word/2010/wordprocessingShape" mc:Ignorable="w14 w15 w16se w16cid w16 w16cex w16sdtdh wp14">
+<w:glossaryDocument xmlns:wpc="http://schemas.microsoft.com/office/word/2010/wordprocessingCanvas" xmlns:cx="http://schemas.microsoft.com/office/drawing/2014/chartex" xmlns:cx1="http://schemas.microsoft.com/office/drawing/2015/9/8/chartex" xmlns:cx2="http://schemas.microsoft.com/office/drawing/2015/10/21/chartex" xmlns:cx3="http://schemas.microsoft.com/office/drawing/2016/5/9/chartex" xmlns:cx4="http://schemas.microsoft.com/office/drawing/2016/5/10/chartex" xmlns:cx5="http://schemas.microsoft.com/office/drawing/2016/5/11/chartex" xmlns:cx6="http://schemas.microsoft.com/office/drawing/2016/5/12/chartex" xmlns:cx7="http://schemas.microsoft.com/office/drawing/2016/5/13/chartex" xmlns:cx8="http://schemas.microsoft.com/office/drawing/2016/5/14/chartex" xmlns:mc="http://schemas.openxmlformats.org/markup-compatibility/2006" xmlns:aink="http://schemas.microsoft.com/office/drawing/2016/ink" xmlns:am3d="http://schemas.microsoft.com/office/drawing/2017/model3d" xmlns:o="urn:schemas-microsoft-com:office:office" xmlns:oel="http://schemas.microsoft.com/office/2019/extlst" xmlns:r="http://schemas.openxmlformats.org/officeDocument/2006/relationships" xmlns:m="http://schemas.openxmlformats.org/officeDocument/2006/math" xmlns:v="urn:schemas-microsoft-com:vml" xmlns:wp14="http://schemas.microsoft.com/office/word/2010/wordprocessingDrawing" xmlns:wp="http://schemas.openxmlformats.org/drawingml/2006/wordprocessingDrawing" xmlns:w10="urn:schemas-microsoft-com:office:word" xmlns:w="http://schemas.openxmlformats.org/wordprocessingml/2006/main" xmlns:w14="http://schemas.microsoft.com/office/word/2010/wordml" xmlns:w15="http://schemas.microsoft.com/office/word/2012/wordml" xmlns:w16cex="http://schemas.microsoft.com/office/word/2018/wordml/cex" xmlns:w16cid="http://schemas.microsoft.com/office/word/2016/wordml/cid" xmlns:w16="http://schemas.microsoft.com/office/word/2018/wordml" xmlns:w16du="http://schemas.microsoft.com/office/word/2023/wordml/word16du" xmlns:w16sdtdh="http://schemas.microsoft.com/office/word/2020/wordml/sdtdatahash" xmlns:w16se="http://schemas.microsoft.com/office/word/2015/wordml/symex" xmlns:wpg="http://schemas.microsoft.com/office/word/2010/wordprocessingGroup" xmlns:wpi="http://schemas.microsoft.com/office/word/2010/wordprocessingInk" xmlns:wne="http://schemas.microsoft.com/office/word/2006/wordml" xmlns:wps="http://schemas.microsoft.com/office/word/2010/wordprocessingShape" mc:Ignorable="w14 w15 w16se w16cid w16 w16cex w16sdtdh w16du wp14">
   <w:docParts>
     <w:docPart>
       <w:docPartPr>
@@ -6280,7 +6316,7 @@
 </file>
 
 <file path=word/glossary/fontTable.xml><?xml version="1.0" encoding="utf-8"?>
-<w:fonts xmlns:mc="http://schemas.openxmlformats.org/markup-compatibility/2006" xmlns:r="http://schemas.openxmlformats.org/officeDocument/2006/relationships" xmlns:w="http://schemas.openxmlformats.org/wordprocessingml/2006/main" xmlns:w14="http://schemas.microsoft.com/office/word/2010/wordml" xmlns:w15="http://schemas.microsoft.com/office/word/2012/wordml" xmlns:w16cex="http://schemas.microsoft.com/office/word/2018/wordml/cex" xmlns:w16cid="http://schemas.microsoft.com/office/word/2016/wordml/cid" xmlns:w16="http://schemas.microsoft.com/office/word/2018/wordml" xmlns:w16sdtdh="http://schemas.microsoft.com/office/word/2020/wordml/sdtdatahash" xmlns:w16se="http://schemas.microsoft.com/office/word/2015/wordml/symex" mc:Ignorable="w14 w15 w16se w16cid w16 w16cex w16sdtdh">
+<w:fonts xmlns:mc="http://schemas.openxmlformats.org/markup-compatibility/2006" xmlns:r="http://schemas.openxmlformats.org/officeDocument/2006/relationships" xmlns:w="http://schemas.openxmlformats.org/wordprocessingml/2006/main" xmlns:w14="http://schemas.microsoft.com/office/word/2010/wordml" xmlns:w15="http://schemas.microsoft.com/office/word/2012/wordml" xmlns:w16cex="http://schemas.microsoft.com/office/word/2018/wordml/cex" xmlns:w16cid="http://schemas.microsoft.com/office/word/2016/wordml/cid" xmlns:w16="http://schemas.microsoft.com/office/word/2018/wordml" xmlns:w16du="http://schemas.microsoft.com/office/word/2023/wordml/word16du" xmlns:w16sdtdh="http://schemas.microsoft.com/office/word/2020/wordml/sdtdatahash" xmlns:w16se="http://schemas.microsoft.com/office/word/2015/wordml/symex" mc:Ignorable="w14 w15 w16se w16cid w16 w16cex w16sdtdh w16du">
   <w:font w:name="Wingdings">
     <w:panose1 w:val="05000000000000000000"/>
     <w:charset w:val="02"/>
@@ -6346,7 +6382,7 @@
 </file>
 
 <file path=word/glossary/settings.xml><?xml version="1.0" encoding="utf-8"?>
-<w:settings xmlns:mc="http://schemas.openxmlformats.org/markup-compatibility/2006" xmlns:o="urn:schemas-microsoft-com:office:office" xmlns:r="http://schemas.openxmlformats.org/officeDocument/2006/relationships" xmlns:m="http://schemas.openxmlformats.org/officeDocument/2006/math" xmlns:v="urn:schemas-microsoft-com:vml" xmlns:w10="urn:schemas-microsoft-com:office:word" xmlns:w="http://schemas.openxmlformats.org/wordprocessingml/2006/main" xmlns:w14="http://schemas.microsoft.com/office/word/2010/wordml" xmlns:w15="http://schemas.microsoft.com/office/word/2012/wordml" xmlns:w16cex="http://schemas.microsoft.com/office/word/2018/wordml/cex" xmlns:w16cid="http://schemas.microsoft.com/office/word/2016/wordml/cid" xmlns:w16="http://schemas.microsoft.com/office/word/2018/wordml" xmlns:w16sdtdh="http://schemas.microsoft.com/office/word/2020/wordml/sdtdatahash" xmlns:w16se="http://schemas.microsoft.com/office/word/2015/wordml/symex" xmlns:sl="http://schemas.openxmlformats.org/schemaLibrary/2006/main" mc:Ignorable="w14 w15 w16se w16cid w16 w16cex w16sdtdh">
+<w:settings xmlns:mc="http://schemas.openxmlformats.org/markup-compatibility/2006" xmlns:o="urn:schemas-microsoft-com:office:office" xmlns:r="http://schemas.openxmlformats.org/officeDocument/2006/relationships" xmlns:m="http://schemas.openxmlformats.org/officeDocument/2006/math" xmlns:v="urn:schemas-microsoft-com:vml" xmlns:w10="urn:schemas-microsoft-com:office:word" xmlns:w="http://schemas.openxmlformats.org/wordprocessingml/2006/main" xmlns:w14="http://schemas.microsoft.com/office/word/2010/wordml" xmlns:w15="http://schemas.microsoft.com/office/word/2012/wordml" xmlns:w16cex="http://schemas.microsoft.com/office/word/2018/wordml/cex" xmlns:w16cid="http://schemas.microsoft.com/office/word/2016/wordml/cid" xmlns:w16="http://schemas.microsoft.com/office/word/2018/wordml" xmlns:w16du="http://schemas.microsoft.com/office/word/2023/wordml/word16du" xmlns:w16sdtdh="http://schemas.microsoft.com/office/word/2020/wordml/sdtdatahash" xmlns:w16se="http://schemas.microsoft.com/office/word/2015/wordml/symex" xmlns:sl="http://schemas.openxmlformats.org/schemaLibrary/2006/main" mc:Ignorable="w14 w15 w16se w16cid w16 w16cex w16sdtdh w16du">
   <w:view w:val="normal"/>
   <w:defaultTabStop w:val="708"/>
   <w:hyphenationZone w:val="425"/>
@@ -6372,6 +6408,8 @@
     <w:rsid w:val="00597F0B"/>
     <w:rsid w:val="00A45F6A"/>
     <w:rsid w:val="00B24D51"/>
+    <w:rsid w:val="00BE2FBF"/>
+    <w:rsid w:val="00F208BC"/>
     <w:rsid w:val="00F32ACB"/>
   </w:rsids>
   <m:mathPr>
@@ -6396,7 +6434,7 @@
 </file>
 
 <file path=word/glossary/styles.xml><?xml version="1.0" encoding="utf-8"?>
-<w:styles xmlns:mc="http://schemas.openxmlformats.org/markup-compatibility/2006" xmlns:r="http://schemas.openxmlformats.org/officeDocument/2006/relationships" xmlns:w="http://schemas.openxmlformats.org/wordprocessingml/2006/main" xmlns:w14="http://schemas.microsoft.com/office/word/2010/wordml" xmlns:w15="http://schemas.microsoft.com/office/word/2012/wordml" xmlns:w16cex="http://schemas.microsoft.com/office/word/2018/wordml/cex" xmlns:w16cid="http://schemas.microsoft.com/office/word/2016/wordml/cid" xmlns:w16="http://schemas.microsoft.com/office/word/2018/wordml" xmlns:w16sdtdh="http://schemas.microsoft.com/office/word/2020/wordml/sdtdatahash" xmlns:w16se="http://schemas.microsoft.com/office/word/2015/wordml/symex" mc:Ignorable="w14 w15 w16se w16cid w16 w16cex w16sdtdh">
+<w:styles xmlns:mc="http://schemas.openxmlformats.org/markup-compatibility/2006" xmlns:r="http://schemas.openxmlformats.org/officeDocument/2006/relationships" xmlns:w="http://schemas.openxmlformats.org/wordprocessingml/2006/main" xmlns:w14="http://schemas.microsoft.com/office/word/2010/wordml" xmlns:w15="http://schemas.microsoft.com/office/word/2012/wordml" xmlns:w16cex="http://schemas.microsoft.com/office/word/2018/wordml/cex" xmlns:w16cid="http://schemas.microsoft.com/office/word/2016/wordml/cid" xmlns:w16="http://schemas.microsoft.com/office/word/2018/wordml" xmlns:w16du="http://schemas.microsoft.com/office/word/2023/wordml/word16du" xmlns:w16sdtdh="http://schemas.microsoft.com/office/word/2020/wordml/sdtdatahash" xmlns:w16se="http://schemas.microsoft.com/office/word/2015/wordml/symex" mc:Ignorable="w14 w15 w16se w16cid w16 w16cex w16sdtdh w16du">
   <w:docDefaults>
     <w:rPrDefault>
       <w:rPr>
@@ -6957,7 +6995,7 @@
 </file>
 
 <file path=word/glossary/webSettings.xml><?xml version="1.0" encoding="utf-8"?>
-<w:webSettings xmlns:mc="http://schemas.openxmlformats.org/markup-compatibility/2006" xmlns:r="http://schemas.openxmlformats.org/officeDocument/2006/relationships" xmlns:w="http://schemas.openxmlformats.org/wordprocessingml/2006/main" xmlns:w14="http://schemas.microsoft.com/office/word/2010/wordml" xmlns:w15="http://schemas.microsoft.com/office/word/2012/wordml" xmlns:w16cex="http://schemas.microsoft.com/office/word/2018/wordml/cex" xmlns:w16cid="http://schemas.microsoft.com/office/word/2016/wordml/cid" xmlns:w16="http://schemas.microsoft.com/office/word/2018/wordml" xmlns:w16sdtdh="http://schemas.microsoft.com/office/word/2020/wordml/sdtdatahash" xmlns:w16se="http://schemas.microsoft.com/office/word/2015/wordml/symex" mc:Ignorable="w14 w15 w16se w16cid w16 w16cex w16sdtdh">
+<w:webSettings xmlns:mc="http://schemas.openxmlformats.org/markup-compatibility/2006" xmlns:r="http://schemas.openxmlformats.org/officeDocument/2006/relationships" xmlns:w="http://schemas.openxmlformats.org/wordprocessingml/2006/main" xmlns:w14="http://schemas.microsoft.com/office/word/2010/wordml" xmlns:w15="http://schemas.microsoft.com/office/word/2012/wordml" xmlns:w16cex="http://schemas.microsoft.com/office/word/2018/wordml/cex" xmlns:w16cid="http://schemas.microsoft.com/office/word/2016/wordml/cid" xmlns:w16="http://schemas.microsoft.com/office/word/2018/wordml" xmlns:w16du="http://schemas.microsoft.com/office/word/2023/wordml/word16du" xmlns:w16sdtdh="http://schemas.microsoft.com/office/word/2020/wordml/sdtdatahash" xmlns:w16se="http://schemas.microsoft.com/office/word/2015/wordml/symex" mc:Ignorable="w14 w15 w16se w16cid w16 w16cex w16sdtdh w16du">
   <w:optimizeForBrowser/>
   <w:allowPNG/>
 </w:webSettings>

</xml_diff>